<commit_message>
Add Unsigned CSC Test
</commit_message>
<xml_diff>
--- a/AnalysisOutput.docx
+++ b/AnalysisOutput.docx
@@ -60,6 +60,27 @@
             <a:graphic xmlns:a="http://schemas.openxmlformats.org/drawingml/2006/main">
               <a:graphicData uri="http://schemas.openxmlformats.org/drawingml/2006/chart">
                 <c:chart xmlns:c="http://schemas.openxmlformats.org/drawingml/2006/chart" xmlns:r="http://schemas.openxmlformats.org/officeDocument/2006/relationships" r:id="rId6"/>
+              </a:graphicData>
+            </a:graphic>
+          </wp:inline>
+        </w:drawing>
+      </w:r>
+    </w:p>
+    <w:p>
+      <w:r>
+        <w:rPr>
+          <w:noProof/>
+          <w:lang w:eastAsia="en-GB"/>
+        </w:rPr>
+        <w:drawing>
+          <wp:inline distT="0" distB="0" distL="0" distR="0" wp14:anchorId="2947F5D0" wp14:editId="31E95A11">
+            <wp:extent cx="5731510" cy="4159250"/>
+            <wp:effectExtent l="0" t="0" r="2540" b="12700"/>
+            <wp:docPr id="5" name="Chart 5"/>
+            <wp:cNvGraphicFramePr/>
+            <a:graphic xmlns:a="http://schemas.openxmlformats.org/drawingml/2006/main">
+              <a:graphicData uri="http://schemas.openxmlformats.org/drawingml/2006/chart">
+                <c:chart xmlns:c="http://schemas.openxmlformats.org/drawingml/2006/chart" xmlns:r="http://schemas.openxmlformats.org/officeDocument/2006/relationships" r:id="rId7"/>
               </a:graphicData>
             </a:graphic>
           </wp:inline>
@@ -906,11 +927,11 @@
         </c:dLbls>
         <c:gapWidth val="219"/>
         <c:overlap val="-27"/>
-        <c:axId val="216817712"/>
-        <c:axId val="216818104"/>
+        <c:axId val="463443744"/>
+        <c:axId val="463446488"/>
       </c:barChart>
       <c:catAx>
-        <c:axId val="216817712"/>
+        <c:axId val="463443744"/>
         <c:scaling>
           <c:orientation val="minMax"/>
         </c:scaling>
@@ -953,7 +974,7 @@
             <a:endParaRPr lang="en-US"/>
           </a:p>
         </c:txPr>
-        <c:crossAx val="216818104"/>
+        <c:crossAx val="463446488"/>
         <c:crosses val="autoZero"/>
         <c:auto val="1"/>
         <c:lblAlgn val="ctr"/>
@@ -961,7 +982,7 @@
         <c:noMultiLvlLbl val="0"/>
       </c:catAx>
       <c:valAx>
-        <c:axId val="216818104"/>
+        <c:axId val="463446488"/>
         <c:scaling>
           <c:orientation val="minMax"/>
         </c:scaling>
@@ -1012,7 +1033,7 @@
             <a:endParaRPr lang="en-US"/>
           </a:p>
         </c:txPr>
-        <c:crossAx val="216817712"/>
+        <c:crossAx val="463443744"/>
         <c:crosses val="autoZero"/>
         <c:crossBetween val="between"/>
       </c:valAx>
@@ -1473,11 +1494,11 @@
         </c:dLbls>
         <c:gapWidth val="219"/>
         <c:overlap val="-27"/>
-        <c:axId val="275496752"/>
-        <c:axId val="275495968"/>
+        <c:axId val="463444920"/>
+        <c:axId val="463450408"/>
       </c:barChart>
       <c:catAx>
-        <c:axId val="275496752"/>
+        <c:axId val="463444920"/>
         <c:scaling>
           <c:orientation val="minMax"/>
         </c:scaling>
@@ -1520,7 +1541,7 @@
             <a:endParaRPr lang="en-US"/>
           </a:p>
         </c:txPr>
-        <c:crossAx val="275495968"/>
+        <c:crossAx val="463450408"/>
         <c:crosses val="autoZero"/>
         <c:auto val="1"/>
         <c:lblAlgn val="ctr"/>
@@ -1528,7 +1549,7 @@
         <c:noMultiLvlLbl val="0"/>
       </c:catAx>
       <c:valAx>
-        <c:axId val="275495968"/>
+        <c:axId val="463450408"/>
         <c:scaling>
           <c:orientation val="minMax"/>
         </c:scaling>
@@ -1579,7 +1600,7 @@
             <a:endParaRPr lang="en-US"/>
           </a:p>
         </c:txPr>
-        <c:crossAx val="275496752"/>
+        <c:crossAx val="463444920"/>
         <c:crosses val="autoZero"/>
         <c:crossBetween val="between"/>
       </c:valAx>
@@ -2250,11 +2271,11 @@
         </c:dLbls>
         <c:gapWidth val="219"/>
         <c:overlap val="-27"/>
-        <c:axId val="376847736"/>
-        <c:axId val="376850480"/>
+        <c:axId val="464579144"/>
+        <c:axId val="464574832"/>
       </c:barChart>
       <c:catAx>
-        <c:axId val="376847736"/>
+        <c:axId val="464579144"/>
         <c:scaling>
           <c:orientation val="minMax"/>
         </c:scaling>
@@ -2297,7 +2318,7 @@
             <a:endParaRPr lang="en-US"/>
           </a:p>
         </c:txPr>
-        <c:crossAx val="376850480"/>
+        <c:crossAx val="464574832"/>
         <c:crosses val="autoZero"/>
         <c:auto val="1"/>
         <c:lblAlgn val="ctr"/>
@@ -2305,7 +2326,7 @@
         <c:noMultiLvlLbl val="0"/>
       </c:catAx>
       <c:valAx>
-        <c:axId val="376850480"/>
+        <c:axId val="464574832"/>
         <c:scaling>
           <c:orientation val="minMax"/>
         </c:scaling>
@@ -2356,7 +2377,590 @@
             <a:endParaRPr lang="en-US"/>
           </a:p>
         </c:txPr>
-        <c:crossAx val="376847736"/>
+        <c:crossAx val="464579144"/>
+        <c:crosses val="autoZero"/>
+        <c:crossBetween val="between"/>
+      </c:valAx>
+      <c:spPr>
+        <a:noFill/>
+        <a:ln>
+          <a:noFill/>
+        </a:ln>
+        <a:effectLst/>
+      </c:spPr>
+    </c:plotArea>
+    <c:plotVisOnly val="1"/>
+    <c:dispBlanksAs val="gap"/>
+    <c:showDLblsOverMax val="0"/>
+  </c:chart>
+  <c:spPr>
+    <a:solidFill>
+      <a:schemeClr val="bg1"/>
+    </a:solidFill>
+    <a:ln w="9525" cap="flat" cmpd="sng" algn="ctr">
+      <a:solidFill>
+        <a:schemeClr val="tx1">
+          <a:lumMod val="15000"/>
+          <a:lumOff val="85000"/>
+        </a:schemeClr>
+      </a:solidFill>
+      <a:round/>
+    </a:ln>
+    <a:effectLst/>
+  </c:spPr>
+  <c:txPr>
+    <a:bodyPr/>
+    <a:lstStyle/>
+    <a:p>
+      <a:pPr>
+        <a:defRPr/>
+      </a:pPr>
+      <a:endParaRPr lang="en-US"/>
+    </a:p>
+  </c:txPr>
+  <c:externalData r:id="rId3">
+    <c:autoUpdate val="0"/>
+  </c:externalData>
+  <c:extLst>
+    <c:ext xmlns:c14="http://schemas.microsoft.com/office/drawing/2007/8/2/chart" uri="{781A3756-C4B2-4CAC-9D66-4F8BD8637D16}">
+      <c14:pivotOptions>
+        <c14:dropZoneFilter val="1"/>
+        <c14:dropZoneCategories val="1"/>
+        <c14:dropZoneData val="1"/>
+        <c14:dropZonesVisible val="1"/>
+      </c14:pivotOptions>
+    </c:ext>
+  </c:extLst>
+</c:chartSpace>
+</file>
+
+<file path=word/charts/chart4.xml><?xml version="1.0" encoding="utf-8"?>
+<c:chartSpace xmlns:c="http://schemas.openxmlformats.org/drawingml/2006/chart" xmlns:a="http://schemas.openxmlformats.org/drawingml/2006/main" xmlns:r="http://schemas.openxmlformats.org/officeDocument/2006/relationships">
+  <c:date1904 val="0"/>
+  <c:lang val="en-US"/>
+  <c:roundedCorners val="0"/>
+  <mc:AlternateContent xmlns:mc="http://schemas.openxmlformats.org/markup-compatibility/2006">
+    <mc:Choice xmlns:c14="http://schemas.microsoft.com/office/drawing/2007/8/2/chart" Requires="c14">
+      <c14:style val="102"/>
+    </mc:Choice>
+    <mc:Fallback>
+      <c:style val="2"/>
+    </mc:Fallback>
+  </mc:AlternateContent>
+  <c:pivotSource>
+    <c:name>[HashAggregate.xlsx]UCSCTable!PivotTable3</c:name>
+    <c:fmtId val="-1"/>
+  </c:pivotSource>
+  <c:chart>
+    <c:title>
+      <c:tx>
+        <c:rich>
+          <a:bodyPr rot="0" spcFirstLastPara="1" vertOverflow="ellipsis" vert="horz" wrap="square" anchor="ctr" anchorCtr="1"/>
+          <a:lstStyle/>
+          <a:p>
+            <a:pPr>
+              <a:defRPr sz="1400" b="0" i="0" u="none" strike="noStrike" kern="1200" spc="0" baseline="0">
+                <a:solidFill>
+                  <a:schemeClr val="tx1">
+                    <a:lumMod val="65000"/>
+                    <a:lumOff val="35000"/>
+                  </a:schemeClr>
+                </a:solidFill>
+                <a:latin typeface="+mn-lt"/>
+                <a:ea typeface="+mn-ea"/>
+                <a:cs typeface="+mn-cs"/>
+              </a:defRPr>
+            </a:pPr>
+            <a:r>
+              <a:rPr lang="en-GB" sz="1400" b="0" i="0" baseline="0">
+                <a:effectLst/>
+              </a:rPr>
+              <a:t>CSC Hash Uniformity Distribution</a:t>
+            </a:r>
+          </a:p>
+          <a:p>
+            <a:pPr>
+              <a:defRPr/>
+            </a:pPr>
+            <a:r>
+              <a:rPr lang="en-GB" sz="1100" b="0" i="0" baseline="0">
+                <a:effectLst/>
+              </a:rPr>
+              <a:t>with Unsigned Right Shift</a:t>
+            </a:r>
+            <a:endParaRPr lang="en-GB">
+              <a:effectLst/>
+            </a:endParaRPr>
+          </a:p>
+        </c:rich>
+      </c:tx>
+      <c:overlay val="0"/>
+      <c:spPr>
+        <a:noFill/>
+        <a:ln>
+          <a:noFill/>
+        </a:ln>
+        <a:effectLst/>
+      </c:spPr>
+      <c:txPr>
+        <a:bodyPr rot="0" spcFirstLastPara="1" vertOverflow="ellipsis" vert="horz" wrap="square" anchor="ctr" anchorCtr="1"/>
+        <a:lstStyle/>
+        <a:p>
+          <a:pPr>
+            <a:defRPr sz="1400" b="0" i="0" u="none" strike="noStrike" kern="1200" spc="0" baseline="0">
+              <a:solidFill>
+                <a:schemeClr val="tx1">
+                  <a:lumMod val="65000"/>
+                  <a:lumOff val="35000"/>
+                </a:schemeClr>
+              </a:solidFill>
+              <a:latin typeface="+mn-lt"/>
+              <a:ea typeface="+mn-ea"/>
+              <a:cs typeface="+mn-cs"/>
+            </a:defRPr>
+          </a:pPr>
+          <a:endParaRPr lang="en-US"/>
+        </a:p>
+      </c:txPr>
+    </c:title>
+    <c:autoTitleDeleted val="0"/>
+    <c:pivotFmts>
+      <c:pivotFmt>
+        <c:idx val="0"/>
+        <c:spPr>
+          <a:solidFill>
+            <a:schemeClr val="accent1"/>
+          </a:solidFill>
+          <a:ln>
+            <a:noFill/>
+          </a:ln>
+          <a:effectLst/>
+        </c:spPr>
+        <c:marker>
+          <c:symbol val="none"/>
+        </c:marker>
+      </c:pivotFmt>
+      <c:pivotFmt>
+        <c:idx val="1"/>
+        <c:spPr>
+          <a:solidFill>
+            <a:schemeClr val="accent1"/>
+          </a:solidFill>
+          <a:ln>
+            <a:noFill/>
+          </a:ln>
+          <a:effectLst/>
+        </c:spPr>
+        <c:marker>
+          <c:symbol val="none"/>
+        </c:marker>
+      </c:pivotFmt>
+      <c:pivotFmt>
+        <c:idx val="2"/>
+        <c:spPr>
+          <a:solidFill>
+            <a:schemeClr val="accent1"/>
+          </a:solidFill>
+          <a:ln>
+            <a:noFill/>
+          </a:ln>
+          <a:effectLst/>
+        </c:spPr>
+        <c:marker>
+          <c:symbol val="none"/>
+        </c:marker>
+      </c:pivotFmt>
+      <c:pivotFmt>
+        <c:idx val="3"/>
+        <c:spPr>
+          <a:solidFill>
+            <a:schemeClr val="accent1"/>
+          </a:solidFill>
+          <a:ln>
+            <a:noFill/>
+          </a:ln>
+          <a:effectLst/>
+        </c:spPr>
+        <c:marker>
+          <c:symbol val="none"/>
+        </c:marker>
+      </c:pivotFmt>
+    </c:pivotFmts>
+    <c:plotArea>
+      <c:layout/>
+      <c:barChart>
+        <c:barDir val="col"/>
+        <c:grouping val="clustered"/>
+        <c:varyColors val="0"/>
+        <c:ser>
+          <c:idx val="0"/>
+          <c:order val="0"/>
+          <c:tx>
+            <c:strRef>
+              <c:f>UCSCTable!$B$3</c:f>
+              <c:strCache>
+                <c:ptCount val="1"/>
+                <c:pt idx="0">
+                  <c:v>Total</c:v>
+                </c:pt>
+              </c:strCache>
+            </c:strRef>
+          </c:tx>
+          <c:spPr>
+            <a:solidFill>
+              <a:schemeClr val="accent1"/>
+            </a:solidFill>
+            <a:ln>
+              <a:noFill/>
+            </a:ln>
+            <a:effectLst/>
+          </c:spPr>
+          <c:invertIfNegative val="0"/>
+          <c:cat>
+            <c:strRef>
+              <c:f>UCSCTable!$A$4:$A$39</c:f>
+              <c:strCache>
+                <c:ptCount val="35"/>
+                <c:pt idx="0">
+                  <c:v>1-1000</c:v>
+                </c:pt>
+                <c:pt idx="1">
+                  <c:v>1001-2000</c:v>
+                </c:pt>
+                <c:pt idx="2">
+                  <c:v>2001-3000</c:v>
+                </c:pt>
+                <c:pt idx="3">
+                  <c:v>3001-4000</c:v>
+                </c:pt>
+                <c:pt idx="4">
+                  <c:v>4001-5000</c:v>
+                </c:pt>
+                <c:pt idx="5">
+                  <c:v>5001-6000</c:v>
+                </c:pt>
+                <c:pt idx="6">
+                  <c:v>6001-7000</c:v>
+                </c:pt>
+                <c:pt idx="7">
+                  <c:v>7001-8000</c:v>
+                </c:pt>
+                <c:pt idx="8">
+                  <c:v>8001-9000</c:v>
+                </c:pt>
+                <c:pt idx="9">
+                  <c:v>9001-10000</c:v>
+                </c:pt>
+                <c:pt idx="10">
+                  <c:v>10001-11000</c:v>
+                </c:pt>
+                <c:pt idx="11">
+                  <c:v>11001-12000</c:v>
+                </c:pt>
+                <c:pt idx="12">
+                  <c:v>12001-13000</c:v>
+                </c:pt>
+                <c:pt idx="13">
+                  <c:v>13001-14000</c:v>
+                </c:pt>
+                <c:pt idx="14">
+                  <c:v>14001-15000</c:v>
+                </c:pt>
+                <c:pt idx="15">
+                  <c:v>15001-16000</c:v>
+                </c:pt>
+                <c:pt idx="16">
+                  <c:v>16001-17000</c:v>
+                </c:pt>
+                <c:pt idx="17">
+                  <c:v>17001-18000</c:v>
+                </c:pt>
+                <c:pt idx="18">
+                  <c:v>18001-19000</c:v>
+                </c:pt>
+                <c:pt idx="19">
+                  <c:v>19001-20000</c:v>
+                </c:pt>
+                <c:pt idx="20">
+                  <c:v>20001-21000</c:v>
+                </c:pt>
+                <c:pt idx="21">
+                  <c:v>21001-22000</c:v>
+                </c:pt>
+                <c:pt idx="22">
+                  <c:v>22001-23000</c:v>
+                </c:pt>
+                <c:pt idx="23">
+                  <c:v>23001-24000</c:v>
+                </c:pt>
+                <c:pt idx="24">
+                  <c:v>24001-25000</c:v>
+                </c:pt>
+                <c:pt idx="25">
+                  <c:v>25001-26000</c:v>
+                </c:pt>
+                <c:pt idx="26">
+                  <c:v>26001-27000</c:v>
+                </c:pt>
+                <c:pt idx="27">
+                  <c:v>27001-28000</c:v>
+                </c:pt>
+                <c:pt idx="28">
+                  <c:v>28001-29000</c:v>
+                </c:pt>
+                <c:pt idx="29">
+                  <c:v>29001-30000</c:v>
+                </c:pt>
+                <c:pt idx="30">
+                  <c:v>30001-31000</c:v>
+                </c:pt>
+                <c:pt idx="31">
+                  <c:v>31001-32000</c:v>
+                </c:pt>
+                <c:pt idx="32">
+                  <c:v>32001-33000</c:v>
+                </c:pt>
+                <c:pt idx="33">
+                  <c:v>33001-34000</c:v>
+                </c:pt>
+                <c:pt idx="34">
+                  <c:v>34001-35000</c:v>
+                </c:pt>
+              </c:strCache>
+            </c:strRef>
+          </c:cat>
+          <c:val>
+            <c:numRef>
+              <c:f>UCSCTable!$B$4:$B$39</c:f>
+              <c:numCache>
+                <c:formatCode>0.00%</c:formatCode>
+                <c:ptCount val="35"/>
+                <c:pt idx="0">
+                  <c:v>2.851154243711956E-2</c:v>
+                </c:pt>
+                <c:pt idx="1">
+                  <c:v>2.8166992075341679E-2</c:v>
+                </c:pt>
+                <c:pt idx="2">
+                  <c:v>2.7449178821637762E-2</c:v>
+                </c:pt>
+                <c:pt idx="3">
+                  <c:v>2.9861031354082922E-2</c:v>
+                </c:pt>
+                <c:pt idx="4">
+                  <c:v>2.7506603881934075E-2</c:v>
+                </c:pt>
+                <c:pt idx="5">
+                  <c:v>2.8052141954749053E-2</c:v>
+                </c:pt>
+                <c:pt idx="6">
+                  <c:v>2.7707591592971172E-2</c:v>
+                </c:pt>
+                <c:pt idx="7">
+                  <c:v>2.943034340186057E-2</c:v>
+                </c:pt>
+                <c:pt idx="8">
+                  <c:v>2.8052141954749053E-2</c:v>
+                </c:pt>
+                <c:pt idx="9">
+                  <c:v>2.8999655449638222E-2</c:v>
+                </c:pt>
+                <c:pt idx="10">
+                  <c:v>2.7334328701045137E-2</c:v>
+                </c:pt>
+                <c:pt idx="11">
+                  <c:v>3.1669920753416791E-2</c:v>
+                </c:pt>
+                <c:pt idx="12">
+                  <c:v>2.7707591592971172E-2</c:v>
+                </c:pt>
+                <c:pt idx="13">
+                  <c:v>3.0205581715860803E-2</c:v>
+                </c:pt>
+                <c:pt idx="14">
+                  <c:v>2.7219478580452511E-2</c:v>
+                </c:pt>
+                <c:pt idx="15">
+                  <c:v>3.0492707017342368E-2</c:v>
+                </c:pt>
+                <c:pt idx="16">
+                  <c:v>2.9229355690823477E-2</c:v>
+                </c:pt>
+                <c:pt idx="17">
+                  <c:v>3.0349144366601584E-2</c:v>
+                </c:pt>
+                <c:pt idx="18">
+                  <c:v>2.7075915929711727E-2</c:v>
+                </c:pt>
+                <c:pt idx="19">
+                  <c:v>3.1210520271046285E-2</c:v>
+                </c:pt>
+                <c:pt idx="20">
+                  <c:v>2.8913517859193751E-2</c:v>
+                </c:pt>
+                <c:pt idx="21">
+                  <c:v>2.9975881474675548E-2</c:v>
+                </c:pt>
+                <c:pt idx="22">
+                  <c:v>2.7248191110600666E-2</c:v>
+                </c:pt>
+                <c:pt idx="23">
+                  <c:v>2.9803606293786609E-2</c:v>
+                </c:pt>
+                <c:pt idx="24">
+                  <c:v>2.8482829906971402E-2</c:v>
+                </c:pt>
+                <c:pt idx="25">
+                  <c:v>2.8856092798897438E-2</c:v>
+                </c:pt>
+                <c:pt idx="26">
+                  <c:v>2.635810267600781E-2</c:v>
+                </c:pt>
+                <c:pt idx="27">
+                  <c:v>2.7190766050304353E-2</c:v>
+                </c:pt>
+                <c:pt idx="28">
+                  <c:v>2.8712530148156657E-2</c:v>
+                </c:pt>
+                <c:pt idx="29">
+                  <c:v>2.9631331112897667E-2</c:v>
+                </c:pt>
+                <c:pt idx="30">
+                  <c:v>2.9975881474675548E-2</c:v>
+                </c:pt>
+                <c:pt idx="31">
+                  <c:v>2.825312966578615E-2</c:v>
+                </c:pt>
+                <c:pt idx="32">
+                  <c:v>2.9057080509934535E-2</c:v>
+                </c:pt>
+                <c:pt idx="33">
+                  <c:v>2.7851154243711956E-2</c:v>
+                </c:pt>
+                <c:pt idx="34">
+                  <c:v>2.3458137131043989E-2</c:v>
+                </c:pt>
+              </c:numCache>
+            </c:numRef>
+          </c:val>
+        </c:ser>
+        <c:dLbls>
+          <c:showLegendKey val="0"/>
+          <c:showVal val="0"/>
+          <c:showCatName val="0"/>
+          <c:showSerName val="0"/>
+          <c:showPercent val="0"/>
+          <c:showBubbleSize val="0"/>
+        </c:dLbls>
+        <c:gapWidth val="219"/>
+        <c:overlap val="-27"/>
+        <c:axId val="464579536"/>
+        <c:axId val="464580320"/>
+      </c:barChart>
+      <c:catAx>
+        <c:axId val="464579536"/>
+        <c:scaling>
+          <c:orientation val="minMax"/>
+        </c:scaling>
+        <c:delete val="0"/>
+        <c:axPos val="b"/>
+        <c:numFmt formatCode="General" sourceLinked="1"/>
+        <c:majorTickMark val="none"/>
+        <c:minorTickMark val="none"/>
+        <c:tickLblPos val="nextTo"/>
+        <c:spPr>
+          <a:noFill/>
+          <a:ln w="9525" cap="flat" cmpd="sng" algn="ctr">
+            <a:solidFill>
+              <a:schemeClr val="tx1">
+                <a:lumMod val="15000"/>
+                <a:lumOff val="85000"/>
+              </a:schemeClr>
+            </a:solidFill>
+            <a:round/>
+          </a:ln>
+          <a:effectLst/>
+        </c:spPr>
+        <c:txPr>
+          <a:bodyPr rot="-60000000" spcFirstLastPara="1" vertOverflow="ellipsis" vert="horz" wrap="square" anchor="ctr" anchorCtr="1"/>
+          <a:lstStyle/>
+          <a:p>
+            <a:pPr>
+              <a:defRPr sz="900" b="0" i="0" u="none" strike="noStrike" kern="1200" baseline="0">
+                <a:solidFill>
+                  <a:schemeClr val="tx1">
+                    <a:lumMod val="65000"/>
+                    <a:lumOff val="35000"/>
+                  </a:schemeClr>
+                </a:solidFill>
+                <a:latin typeface="+mn-lt"/>
+                <a:ea typeface="+mn-ea"/>
+                <a:cs typeface="+mn-cs"/>
+              </a:defRPr>
+            </a:pPr>
+            <a:endParaRPr lang="en-US"/>
+          </a:p>
+        </c:txPr>
+        <c:crossAx val="464580320"/>
+        <c:crosses val="autoZero"/>
+        <c:auto val="1"/>
+        <c:lblAlgn val="ctr"/>
+        <c:lblOffset val="100"/>
+        <c:noMultiLvlLbl val="0"/>
+      </c:catAx>
+      <c:valAx>
+        <c:axId val="464580320"/>
+        <c:scaling>
+          <c:orientation val="minMax"/>
+        </c:scaling>
+        <c:delete val="0"/>
+        <c:axPos val="l"/>
+        <c:majorGridlines>
+          <c:spPr>
+            <a:ln w="9525" cap="flat" cmpd="sng" algn="ctr">
+              <a:solidFill>
+                <a:schemeClr val="tx1">
+                  <a:lumMod val="15000"/>
+                  <a:lumOff val="85000"/>
+                </a:schemeClr>
+              </a:solidFill>
+              <a:round/>
+            </a:ln>
+            <a:effectLst/>
+          </c:spPr>
+        </c:majorGridlines>
+        <c:numFmt formatCode="0.00%" sourceLinked="1"/>
+        <c:majorTickMark val="none"/>
+        <c:minorTickMark val="none"/>
+        <c:tickLblPos val="nextTo"/>
+        <c:spPr>
+          <a:noFill/>
+          <a:ln>
+            <a:noFill/>
+          </a:ln>
+          <a:effectLst/>
+        </c:spPr>
+        <c:txPr>
+          <a:bodyPr rot="-60000000" spcFirstLastPara="1" vertOverflow="ellipsis" vert="horz" wrap="square" anchor="ctr" anchorCtr="1"/>
+          <a:lstStyle/>
+          <a:p>
+            <a:pPr>
+              <a:defRPr sz="900" b="0" i="0" u="none" strike="noStrike" kern="1200" baseline="0">
+                <a:solidFill>
+                  <a:schemeClr val="tx1">
+                    <a:lumMod val="65000"/>
+                    <a:lumOff val="35000"/>
+                  </a:schemeClr>
+                </a:solidFill>
+                <a:latin typeface="+mn-lt"/>
+                <a:ea typeface="+mn-ea"/>
+                <a:cs typeface="+mn-cs"/>
+              </a:defRPr>
+            </a:pPr>
+            <a:endParaRPr lang="en-US"/>
+          </a:p>
+        </c:txPr>
+        <c:crossAx val="464579536"/>
         <c:crosses val="autoZero"/>
         <c:crossBetween val="between"/>
       </c:valAx>
@@ -2533,6 +3137,46 @@
 </cs:colorStyle>
 </file>
 
+<file path=word/charts/colors4.xml><?xml version="1.0" encoding="utf-8"?>
+<cs:colorStyle xmlns:cs="http://schemas.microsoft.com/office/drawing/2012/chartStyle" xmlns:a="http://schemas.openxmlformats.org/drawingml/2006/main" meth="cycle" id="10">
+  <a:schemeClr val="accent1"/>
+  <a:schemeClr val="accent2"/>
+  <a:schemeClr val="accent3"/>
+  <a:schemeClr val="accent4"/>
+  <a:schemeClr val="accent5"/>
+  <a:schemeClr val="accent6"/>
+  <cs:variation/>
+  <cs:variation>
+    <a:lumMod val="60000"/>
+  </cs:variation>
+  <cs:variation>
+    <a:lumMod val="80000"/>
+    <a:lumOff val="20000"/>
+  </cs:variation>
+  <cs:variation>
+    <a:lumMod val="80000"/>
+  </cs:variation>
+  <cs:variation>
+    <a:lumMod val="60000"/>
+    <a:lumOff val="40000"/>
+  </cs:variation>
+  <cs:variation>
+    <a:lumMod val="50000"/>
+  </cs:variation>
+  <cs:variation>
+    <a:lumMod val="70000"/>
+    <a:lumOff val="30000"/>
+  </cs:variation>
+  <cs:variation>
+    <a:lumMod val="70000"/>
+  </cs:variation>
+  <cs:variation>
+    <a:lumMod val="50000"/>
+    <a:lumOff val="50000"/>
+  </cs:variation>
+</cs:colorStyle>
+</file>
+
 <file path=word/charts/style1.xml><?xml version="1.0" encoding="utf-8"?>
 <cs:chartStyle xmlns:cs="http://schemas.microsoft.com/office/drawing/2012/chartStyle" xmlns:a="http://schemas.openxmlformats.org/drawingml/2006/main" id="201">
   <cs:axisTitle>
@@ -3540,6 +4184,509 @@
 </file>
 
 <file path=word/charts/style3.xml><?xml version="1.0" encoding="utf-8"?>
+<cs:chartStyle xmlns:cs="http://schemas.microsoft.com/office/drawing/2012/chartStyle" xmlns:a="http://schemas.openxmlformats.org/drawingml/2006/main" id="201">
+  <cs:axisTitle>
+    <cs:lnRef idx="0"/>
+    <cs:fillRef idx="0"/>
+    <cs:effectRef idx="0"/>
+    <cs:fontRef idx="minor">
+      <a:schemeClr val="tx1">
+        <a:lumMod val="65000"/>
+        <a:lumOff val="35000"/>
+      </a:schemeClr>
+    </cs:fontRef>
+    <cs:defRPr sz="1000" kern="1200"/>
+  </cs:axisTitle>
+  <cs:categoryAxis>
+    <cs:lnRef idx="0"/>
+    <cs:fillRef idx="0"/>
+    <cs:effectRef idx="0"/>
+    <cs:fontRef idx="minor">
+      <a:schemeClr val="tx1">
+        <a:lumMod val="65000"/>
+        <a:lumOff val="35000"/>
+      </a:schemeClr>
+    </cs:fontRef>
+    <cs:spPr>
+      <a:ln w="9525" cap="flat" cmpd="sng" algn="ctr">
+        <a:solidFill>
+          <a:schemeClr val="tx1">
+            <a:lumMod val="15000"/>
+            <a:lumOff val="85000"/>
+          </a:schemeClr>
+        </a:solidFill>
+        <a:round/>
+      </a:ln>
+    </cs:spPr>
+    <cs:defRPr sz="900" kern="1200"/>
+  </cs:categoryAxis>
+  <cs:chartArea mods="allowNoFillOverride allowNoLineOverride">
+    <cs:lnRef idx="0"/>
+    <cs:fillRef idx="0"/>
+    <cs:effectRef idx="0"/>
+    <cs:fontRef idx="minor">
+      <a:schemeClr val="tx1"/>
+    </cs:fontRef>
+    <cs:spPr>
+      <a:solidFill>
+        <a:schemeClr val="bg1"/>
+      </a:solidFill>
+      <a:ln w="9525" cap="flat" cmpd="sng" algn="ctr">
+        <a:solidFill>
+          <a:schemeClr val="tx1">
+            <a:lumMod val="15000"/>
+            <a:lumOff val="85000"/>
+          </a:schemeClr>
+        </a:solidFill>
+        <a:round/>
+      </a:ln>
+    </cs:spPr>
+    <cs:defRPr sz="1000" kern="1200"/>
+  </cs:chartArea>
+  <cs:dataLabel>
+    <cs:lnRef idx="0"/>
+    <cs:fillRef idx="0"/>
+    <cs:effectRef idx="0"/>
+    <cs:fontRef idx="minor">
+      <a:schemeClr val="tx1">
+        <a:lumMod val="75000"/>
+        <a:lumOff val="25000"/>
+      </a:schemeClr>
+    </cs:fontRef>
+    <cs:defRPr sz="900" kern="1200"/>
+  </cs:dataLabel>
+  <cs:dataLabelCallout>
+    <cs:lnRef idx="0"/>
+    <cs:fillRef idx="0"/>
+    <cs:effectRef idx="0"/>
+    <cs:fontRef idx="minor">
+      <a:schemeClr val="dk1">
+        <a:lumMod val="65000"/>
+        <a:lumOff val="35000"/>
+      </a:schemeClr>
+    </cs:fontRef>
+    <cs:spPr>
+      <a:solidFill>
+        <a:schemeClr val="lt1"/>
+      </a:solidFill>
+      <a:ln>
+        <a:solidFill>
+          <a:schemeClr val="dk1">
+            <a:lumMod val="25000"/>
+            <a:lumOff val="75000"/>
+          </a:schemeClr>
+        </a:solidFill>
+      </a:ln>
+    </cs:spPr>
+    <cs:defRPr sz="900" kern="1200"/>
+    <cs:bodyPr rot="0" spcFirstLastPara="1" vertOverflow="clip" horzOverflow="clip" vert="horz" wrap="square" lIns="36576" tIns="18288" rIns="36576" bIns="18288" anchor="ctr" anchorCtr="1">
+      <a:spAutoFit/>
+    </cs:bodyPr>
+  </cs:dataLabelCallout>
+  <cs:dataPoint>
+    <cs:lnRef idx="0"/>
+    <cs:fillRef idx="1">
+      <cs:styleClr val="auto"/>
+    </cs:fillRef>
+    <cs:effectRef idx="0"/>
+    <cs:fontRef idx="minor">
+      <a:schemeClr val="tx1"/>
+    </cs:fontRef>
+  </cs:dataPoint>
+  <cs:dataPoint3D>
+    <cs:lnRef idx="0"/>
+    <cs:fillRef idx="1">
+      <cs:styleClr val="auto"/>
+    </cs:fillRef>
+    <cs:effectRef idx="0"/>
+    <cs:fontRef idx="minor">
+      <a:schemeClr val="tx1"/>
+    </cs:fontRef>
+  </cs:dataPoint3D>
+  <cs:dataPointLine>
+    <cs:lnRef idx="0">
+      <cs:styleClr val="auto"/>
+    </cs:lnRef>
+    <cs:fillRef idx="1"/>
+    <cs:effectRef idx="0"/>
+    <cs:fontRef idx="minor">
+      <a:schemeClr val="tx1"/>
+    </cs:fontRef>
+    <cs:spPr>
+      <a:ln w="28575" cap="rnd">
+        <a:solidFill>
+          <a:schemeClr val="phClr"/>
+        </a:solidFill>
+        <a:round/>
+      </a:ln>
+    </cs:spPr>
+  </cs:dataPointLine>
+  <cs:dataPointMarker>
+    <cs:lnRef idx="0">
+      <cs:styleClr val="auto"/>
+    </cs:lnRef>
+    <cs:fillRef idx="1">
+      <cs:styleClr val="auto"/>
+    </cs:fillRef>
+    <cs:effectRef idx="0"/>
+    <cs:fontRef idx="minor">
+      <a:schemeClr val="tx1"/>
+    </cs:fontRef>
+    <cs:spPr>
+      <a:ln w="9525">
+        <a:solidFill>
+          <a:schemeClr val="phClr"/>
+        </a:solidFill>
+      </a:ln>
+    </cs:spPr>
+  </cs:dataPointMarker>
+  <cs:dataPointMarkerLayout symbol="circle" size="5"/>
+  <cs:dataPointWireframe>
+    <cs:lnRef idx="0">
+      <cs:styleClr val="auto"/>
+    </cs:lnRef>
+    <cs:fillRef idx="1"/>
+    <cs:effectRef idx="0"/>
+    <cs:fontRef idx="minor">
+      <a:schemeClr val="tx1"/>
+    </cs:fontRef>
+    <cs:spPr>
+      <a:ln w="9525" cap="rnd">
+        <a:solidFill>
+          <a:schemeClr val="phClr"/>
+        </a:solidFill>
+        <a:round/>
+      </a:ln>
+    </cs:spPr>
+  </cs:dataPointWireframe>
+  <cs:dataTable>
+    <cs:lnRef idx="0"/>
+    <cs:fillRef idx="0"/>
+    <cs:effectRef idx="0"/>
+    <cs:fontRef idx="minor">
+      <a:schemeClr val="tx1">
+        <a:lumMod val="65000"/>
+        <a:lumOff val="35000"/>
+      </a:schemeClr>
+    </cs:fontRef>
+    <cs:spPr>
+      <a:noFill/>
+      <a:ln w="9525" cap="flat" cmpd="sng" algn="ctr">
+        <a:solidFill>
+          <a:schemeClr val="tx1">
+            <a:lumMod val="15000"/>
+            <a:lumOff val="85000"/>
+          </a:schemeClr>
+        </a:solidFill>
+        <a:round/>
+      </a:ln>
+    </cs:spPr>
+    <cs:defRPr sz="900" kern="1200"/>
+  </cs:dataTable>
+  <cs:downBar>
+    <cs:lnRef idx="0"/>
+    <cs:fillRef idx="0"/>
+    <cs:effectRef idx="0"/>
+    <cs:fontRef idx="minor">
+      <a:schemeClr val="dk1"/>
+    </cs:fontRef>
+    <cs:spPr>
+      <a:solidFill>
+        <a:schemeClr val="dk1">
+          <a:lumMod val="65000"/>
+          <a:lumOff val="35000"/>
+        </a:schemeClr>
+      </a:solidFill>
+      <a:ln w="9525">
+        <a:solidFill>
+          <a:schemeClr val="tx1">
+            <a:lumMod val="65000"/>
+            <a:lumOff val="35000"/>
+          </a:schemeClr>
+        </a:solidFill>
+      </a:ln>
+    </cs:spPr>
+  </cs:downBar>
+  <cs:dropLine>
+    <cs:lnRef idx="0"/>
+    <cs:fillRef idx="0"/>
+    <cs:effectRef idx="0"/>
+    <cs:fontRef idx="minor">
+      <a:schemeClr val="tx1"/>
+    </cs:fontRef>
+    <cs:spPr>
+      <a:ln w="9525" cap="flat" cmpd="sng" algn="ctr">
+        <a:solidFill>
+          <a:schemeClr val="tx1">
+            <a:lumMod val="35000"/>
+            <a:lumOff val="65000"/>
+          </a:schemeClr>
+        </a:solidFill>
+        <a:round/>
+      </a:ln>
+    </cs:spPr>
+  </cs:dropLine>
+  <cs:errorBar>
+    <cs:lnRef idx="0"/>
+    <cs:fillRef idx="0"/>
+    <cs:effectRef idx="0"/>
+    <cs:fontRef idx="minor">
+      <a:schemeClr val="tx1"/>
+    </cs:fontRef>
+    <cs:spPr>
+      <a:ln w="9525" cap="flat" cmpd="sng" algn="ctr">
+        <a:solidFill>
+          <a:schemeClr val="tx1">
+            <a:lumMod val="65000"/>
+            <a:lumOff val="35000"/>
+          </a:schemeClr>
+        </a:solidFill>
+        <a:round/>
+      </a:ln>
+    </cs:spPr>
+  </cs:errorBar>
+  <cs:floor>
+    <cs:lnRef idx="0"/>
+    <cs:fillRef idx="0"/>
+    <cs:effectRef idx="0"/>
+    <cs:fontRef idx="minor">
+      <a:schemeClr val="tx1"/>
+    </cs:fontRef>
+    <cs:spPr>
+      <a:noFill/>
+      <a:ln>
+        <a:noFill/>
+      </a:ln>
+    </cs:spPr>
+  </cs:floor>
+  <cs:gridlineMajor>
+    <cs:lnRef idx="0"/>
+    <cs:fillRef idx="0"/>
+    <cs:effectRef idx="0"/>
+    <cs:fontRef idx="minor">
+      <a:schemeClr val="tx1"/>
+    </cs:fontRef>
+    <cs:spPr>
+      <a:ln w="9525" cap="flat" cmpd="sng" algn="ctr">
+        <a:solidFill>
+          <a:schemeClr val="tx1">
+            <a:lumMod val="15000"/>
+            <a:lumOff val="85000"/>
+          </a:schemeClr>
+        </a:solidFill>
+        <a:round/>
+      </a:ln>
+    </cs:spPr>
+  </cs:gridlineMajor>
+  <cs:gridlineMinor>
+    <cs:lnRef idx="0"/>
+    <cs:fillRef idx="0"/>
+    <cs:effectRef idx="0"/>
+    <cs:fontRef idx="minor">
+      <a:schemeClr val="tx1"/>
+    </cs:fontRef>
+    <cs:spPr>
+      <a:ln w="9525" cap="flat" cmpd="sng" algn="ctr">
+        <a:solidFill>
+          <a:schemeClr val="tx1">
+            <a:lumMod val="5000"/>
+            <a:lumOff val="95000"/>
+          </a:schemeClr>
+        </a:solidFill>
+        <a:round/>
+      </a:ln>
+    </cs:spPr>
+  </cs:gridlineMinor>
+  <cs:hiLoLine>
+    <cs:lnRef idx="0"/>
+    <cs:fillRef idx="0"/>
+    <cs:effectRef idx="0"/>
+    <cs:fontRef idx="minor">
+      <a:schemeClr val="tx1"/>
+    </cs:fontRef>
+    <cs:spPr>
+      <a:ln w="9525" cap="flat" cmpd="sng" algn="ctr">
+        <a:solidFill>
+          <a:schemeClr val="tx1">
+            <a:lumMod val="75000"/>
+            <a:lumOff val="25000"/>
+          </a:schemeClr>
+        </a:solidFill>
+        <a:round/>
+      </a:ln>
+    </cs:spPr>
+  </cs:hiLoLine>
+  <cs:leaderLine>
+    <cs:lnRef idx="0"/>
+    <cs:fillRef idx="0"/>
+    <cs:effectRef idx="0"/>
+    <cs:fontRef idx="minor">
+      <a:schemeClr val="tx1"/>
+    </cs:fontRef>
+    <cs:spPr>
+      <a:ln w="9525" cap="flat" cmpd="sng" algn="ctr">
+        <a:solidFill>
+          <a:schemeClr val="tx1">
+            <a:lumMod val="35000"/>
+            <a:lumOff val="65000"/>
+          </a:schemeClr>
+        </a:solidFill>
+        <a:round/>
+      </a:ln>
+    </cs:spPr>
+  </cs:leaderLine>
+  <cs:legend>
+    <cs:lnRef idx="0"/>
+    <cs:fillRef idx="0"/>
+    <cs:effectRef idx="0"/>
+    <cs:fontRef idx="minor">
+      <a:schemeClr val="tx1">
+        <a:lumMod val="65000"/>
+        <a:lumOff val="35000"/>
+      </a:schemeClr>
+    </cs:fontRef>
+    <cs:defRPr sz="900" kern="1200"/>
+  </cs:legend>
+  <cs:plotArea mods="allowNoFillOverride allowNoLineOverride">
+    <cs:lnRef idx="0"/>
+    <cs:fillRef idx="0"/>
+    <cs:effectRef idx="0"/>
+    <cs:fontRef idx="minor">
+      <a:schemeClr val="tx1"/>
+    </cs:fontRef>
+  </cs:plotArea>
+  <cs:plotArea3D mods="allowNoFillOverride allowNoLineOverride">
+    <cs:lnRef idx="0"/>
+    <cs:fillRef idx="0"/>
+    <cs:effectRef idx="0"/>
+    <cs:fontRef idx="minor">
+      <a:schemeClr val="tx1"/>
+    </cs:fontRef>
+  </cs:plotArea3D>
+  <cs:seriesAxis>
+    <cs:lnRef idx="0"/>
+    <cs:fillRef idx="0"/>
+    <cs:effectRef idx="0"/>
+    <cs:fontRef idx="minor">
+      <a:schemeClr val="tx1">
+        <a:lumMod val="65000"/>
+        <a:lumOff val="35000"/>
+      </a:schemeClr>
+    </cs:fontRef>
+    <cs:defRPr sz="900" kern="1200"/>
+  </cs:seriesAxis>
+  <cs:seriesLine>
+    <cs:lnRef idx="0"/>
+    <cs:fillRef idx="0"/>
+    <cs:effectRef idx="0"/>
+    <cs:fontRef idx="minor">
+      <a:schemeClr val="tx1"/>
+    </cs:fontRef>
+    <cs:spPr>
+      <a:ln w="9525" cap="flat" cmpd="sng" algn="ctr">
+        <a:solidFill>
+          <a:schemeClr val="tx1">
+            <a:lumMod val="35000"/>
+            <a:lumOff val="65000"/>
+          </a:schemeClr>
+        </a:solidFill>
+        <a:round/>
+      </a:ln>
+    </cs:spPr>
+  </cs:seriesLine>
+  <cs:title>
+    <cs:lnRef idx="0"/>
+    <cs:fillRef idx="0"/>
+    <cs:effectRef idx="0"/>
+    <cs:fontRef idx="minor">
+      <a:schemeClr val="tx1">
+        <a:lumMod val="65000"/>
+        <a:lumOff val="35000"/>
+      </a:schemeClr>
+    </cs:fontRef>
+    <cs:defRPr sz="1400" b="0" kern="1200" spc="0" baseline="0"/>
+  </cs:title>
+  <cs:trendline>
+    <cs:lnRef idx="0">
+      <cs:styleClr val="auto"/>
+    </cs:lnRef>
+    <cs:fillRef idx="0"/>
+    <cs:effectRef idx="0"/>
+    <cs:fontRef idx="minor">
+      <a:schemeClr val="tx1"/>
+    </cs:fontRef>
+    <cs:spPr>
+      <a:ln w="19050" cap="rnd">
+        <a:solidFill>
+          <a:schemeClr val="phClr"/>
+        </a:solidFill>
+        <a:prstDash val="sysDot"/>
+      </a:ln>
+    </cs:spPr>
+  </cs:trendline>
+  <cs:trendlineLabel>
+    <cs:lnRef idx="0"/>
+    <cs:fillRef idx="0"/>
+    <cs:effectRef idx="0"/>
+    <cs:fontRef idx="minor">
+      <a:schemeClr val="tx1">
+        <a:lumMod val="65000"/>
+        <a:lumOff val="35000"/>
+      </a:schemeClr>
+    </cs:fontRef>
+    <cs:defRPr sz="900" kern="1200"/>
+  </cs:trendlineLabel>
+  <cs:upBar>
+    <cs:lnRef idx="0"/>
+    <cs:fillRef idx="0"/>
+    <cs:effectRef idx="0"/>
+    <cs:fontRef idx="minor">
+      <a:schemeClr val="dk1"/>
+    </cs:fontRef>
+    <cs:spPr>
+      <a:solidFill>
+        <a:schemeClr val="lt1"/>
+      </a:solidFill>
+      <a:ln w="9525">
+        <a:solidFill>
+          <a:schemeClr val="tx1">
+            <a:lumMod val="15000"/>
+            <a:lumOff val="85000"/>
+          </a:schemeClr>
+        </a:solidFill>
+      </a:ln>
+    </cs:spPr>
+  </cs:upBar>
+  <cs:valueAxis>
+    <cs:lnRef idx="0"/>
+    <cs:fillRef idx="0"/>
+    <cs:effectRef idx="0"/>
+    <cs:fontRef idx="minor">
+      <a:schemeClr val="tx1">
+        <a:lumMod val="65000"/>
+        <a:lumOff val="35000"/>
+      </a:schemeClr>
+    </cs:fontRef>
+    <cs:defRPr sz="900" kern="1200"/>
+  </cs:valueAxis>
+  <cs:wall>
+    <cs:lnRef idx="0"/>
+    <cs:fillRef idx="0"/>
+    <cs:effectRef idx="0"/>
+    <cs:fontRef idx="minor">
+      <a:schemeClr val="tx1"/>
+    </cs:fontRef>
+    <cs:spPr>
+      <a:noFill/>
+      <a:ln>
+        <a:noFill/>
+      </a:ln>
+    </cs:spPr>
+  </cs:wall>
+</cs:chartStyle>
+</file>
+
+<file path=word/charts/style4.xml><?xml version="1.0" encoding="utf-8"?>
 <cs:chartStyle xmlns:cs="http://schemas.microsoft.com/office/drawing/2012/chartStyle" xmlns:a="http://schemas.openxmlformats.org/drawingml/2006/main" id="201">
   <cs:axisTitle>
     <cs:lnRef idx="0"/>

</xml_diff>